<commit_message>
kindly ask the project to fuck off
</commit_message>
<xml_diff>
--- a/final_project/csc258_project_proposal.docx
+++ b/final_project/csc258_project_proposal.docx
@@ -15,57 +15,36 @@
       </w:pPr>
       <w:r>
         <w:rPr>
-          <w:rFonts w:ascii="Arial" w:eastAsia="Times New Roman" w:hAnsi="Arial" w:cs="Arial"/>
+          <w:rFonts w:ascii="Helvetica" w:eastAsia="Times New Roman" w:hAnsi="Helvetica" w:cs="Helvetica"/>
           <w:b/>
           <w:bCs/>
           <w:color w:val="2D3B45"/>
           <w:sz w:val="24"/>
           <w:szCs w:val="24"/>
         </w:rPr>
-        <w:t>Team Information</w:t>
-      </w:r>
-    </w:p>
-    <w:p>
-      <w:pPr>
-        <w:shd w:val="clear" w:color="auto" w:fill="FFFFFF"/>
-        <w:spacing w:after="0" w:line="240" w:lineRule="auto"/>
-        <w:rPr>
-          <w:rFonts w:ascii="Helvetica" w:eastAsia="Times New Roman" w:hAnsi="Helvetica" w:cs="Helvetica"/>
-          <w:color w:val="2D3B45"/>
-          <w:sz w:val="24"/>
-          <w:szCs w:val="24"/>
-        </w:rPr>
-      </w:pPr>
-      <w:r>
-        <w:rPr>
-          <w:rFonts w:ascii="Helvetica" w:eastAsia="Times New Roman" w:hAnsi="Helvetica" w:cs="Helvetica"/>
-          <w:color w:val="2D3B45"/>
-          <w:sz w:val="24"/>
-          <w:szCs w:val="24"/>
-        </w:rPr>
-        <w:t>Your First Name:</w:t>
-      </w:r>
-      <w:r>
-        <w:rPr>
-          <w:rFonts w:ascii="Helvetica" w:eastAsia="Times New Roman" w:hAnsi="Helvetica" w:cs="Helvetica"/>
-          <w:color w:val="2D3B45"/>
-          <w:sz w:val="24"/>
-          <w:szCs w:val="24"/>
-        </w:rPr>
-        <w:t xml:space="preserve"> Haocheng</w:t>
-      </w:r>
-    </w:p>
-    <w:p>
-      <w:pPr>
-        <w:shd w:val="clear" w:color="auto" w:fill="FFFFFF"/>
-        <w:spacing w:after="0" w:line="240" w:lineRule="auto"/>
-        <w:rPr>
-          <w:rFonts w:ascii="Helvetica" w:eastAsia="Times New Roman" w:hAnsi="Helvetica" w:cs="Helvetica"/>
-          <w:color w:val="2D3B45"/>
-          <w:sz w:val="24"/>
-          <w:szCs w:val="24"/>
-        </w:rPr>
-      </w:pPr>
+        <w:t>Project Milestones</w:t>
+      </w:r>
+    </w:p>
+    <w:p>
+      <w:pPr>
+        <w:shd w:val="clear" w:color="auto" w:fill="FFFFFF"/>
+        <w:spacing w:after="0" w:line="240" w:lineRule="auto"/>
+        <w:rPr>
+          <w:rFonts w:ascii="Helvetica" w:eastAsia="Times New Roman" w:hAnsi="Helvetica" w:cs="Helvetica"/>
+          <w:color w:val="2D3B45"/>
+          <w:sz w:val="24"/>
+          <w:szCs w:val="24"/>
+        </w:rPr>
+      </w:pPr>
+      <w:r>
+        <w:rPr>
+          <w:rFonts w:ascii="Helvetica" w:eastAsia="Times New Roman" w:hAnsi="Helvetica" w:cs="Helvetica"/>
+          <w:color w:val="2D3B45"/>
+          <w:sz w:val="24"/>
+          <w:szCs w:val="24"/>
+        </w:rPr>
+        <w:t>What is the title of your project? </w:t>
+      </w:r>
       <w:r>
         <w:rPr>
           <w:rFonts w:ascii="Arial" w:eastAsia="Times New Roman" w:hAnsi="Arial" w:cs="Arial"/>
@@ -73,28 +52,19 @@
           <w:sz w:val="24"/>
           <w:szCs w:val="24"/>
         </w:rPr>
-        <w:t>Your Last Name</w:t>
-      </w:r>
-      <w:r>
+        <w:t>Switch memory game</w:t>
+      </w:r>
+    </w:p>
+    <w:p>
+      <w:pPr>
+        <w:shd w:val="clear" w:color="auto" w:fill="FFFFFF"/>
+        <w:spacing w:after="0" w:line="240" w:lineRule="auto"/>
         <w:rPr>
           <w:rFonts w:ascii="Arial" w:eastAsia="Times New Roman" w:hAnsi="Arial" w:cs="Arial"/>
           <w:color w:val="2D3B45"/>
           <w:sz w:val="24"/>
           <w:szCs w:val="24"/>
         </w:rPr>
-        <w:t>: Hu</w:t>
-      </w:r>
-    </w:p>
-    <w:p>
-      <w:pPr>
-        <w:shd w:val="clear" w:color="auto" w:fill="FFFFFF"/>
-        <w:spacing w:after="0" w:line="240" w:lineRule="auto"/>
-        <w:rPr>
-          <w:rFonts w:ascii="Helvetica" w:eastAsia="Times New Roman" w:hAnsi="Helvetica" w:cs="Helvetica"/>
-          <w:color w:val="2D3B45"/>
-          <w:sz w:val="24"/>
-          <w:szCs w:val="24"/>
-        </w:rPr>
       </w:pPr>
       <w:r>
         <w:rPr>
@@ -103,47 +73,116 @@
           <w:sz w:val="24"/>
           <w:szCs w:val="24"/>
         </w:rPr>
-        <w:t>Your Student Number</w:t>
-      </w:r>
-      <w:r>
+        <w:t>Provide a one-paragraph description of your project:</w:t>
+      </w:r>
+    </w:p>
+    <w:p>
+      <w:pPr>
+        <w:shd w:val="clear" w:color="auto" w:fill="FFFFFF"/>
+        <w:spacing w:after="0" w:line="240" w:lineRule="auto"/>
         <w:rPr>
           <w:rFonts w:ascii="Arial" w:eastAsia="Times New Roman" w:hAnsi="Arial" w:cs="Arial"/>
           <w:color w:val="2D3B45"/>
           <w:sz w:val="24"/>
           <w:szCs w:val="24"/>
         </w:rPr>
-        <w:t>: 1005290855</w:t>
-      </w:r>
-    </w:p>
-    <w:p>
-      <w:pPr>
-        <w:shd w:val="clear" w:color="auto" w:fill="FFFFFF"/>
-        <w:spacing w:after="0" w:line="240" w:lineRule="auto"/>
-        <w:rPr>
-          <w:rFonts w:ascii="Helvetica" w:eastAsia="Times New Roman" w:hAnsi="Helvetica" w:cs="Helvetica"/>
-          <w:color w:val="2D3B45"/>
-          <w:sz w:val="24"/>
-          <w:szCs w:val="24"/>
-        </w:rPr>
-      </w:pPr>
-      <w:r>
-        <w:rPr>
-          <w:rFonts w:ascii="Helvetica" w:eastAsia="Times New Roman" w:hAnsi="Helvetica" w:cs="Helvetica"/>
-          <w:color w:val="2D3B45"/>
-          <w:sz w:val="24"/>
-          <w:szCs w:val="24"/>
-        </w:rPr>
-        <w:t>Your Email Address</w:t>
-      </w:r>
-      <w:r>
-        <w:rPr>
-          <w:rFonts w:ascii="Helvetica" w:eastAsia="Times New Roman" w:hAnsi="Helvetica" w:cs="Helvetica"/>
-          <w:color w:val="2D3B45"/>
-          <w:sz w:val="24"/>
-          <w:szCs w:val="24"/>
-        </w:rPr>
-        <w:t>: hc.hu@utoronto.ca</w:t>
-      </w:r>
+      </w:pPr>
+    </w:p>
+    <w:p>
+      <w:pPr>
+        <w:shd w:val="clear" w:color="auto" w:fill="FFFFFF"/>
+        <w:spacing w:after="0" w:line="240" w:lineRule="auto"/>
+        <w:rPr>
+          <w:rFonts w:ascii="Arial" w:eastAsia="Times New Roman" w:hAnsi="Arial" w:cs="Arial"/>
+          <w:color w:val="2D3B45"/>
+          <w:sz w:val="24"/>
+          <w:szCs w:val="24"/>
+        </w:rPr>
+      </w:pPr>
+      <w:r>
+        <w:rPr>
+          <w:rFonts w:ascii="Arial" w:eastAsia="Times New Roman" w:hAnsi="Arial" w:cs="Arial"/>
+          <w:color w:val="2D3B45"/>
+          <w:sz w:val="24"/>
+          <w:szCs w:val="24"/>
+        </w:rPr>
+        <w:t>For our project, we would like to implement a game where a random sequence is displayed to the user and the user must remember and reinput the same sequence. The sequence will be generated using</w:t>
+      </w:r>
+      <w:r>
+        <w:rPr>
+          <w:rFonts w:ascii="Arial" w:eastAsia="Times New Roman" w:hAnsi="Arial" w:cs="Arial"/>
+          <w:color w:val="2D3B45"/>
+          <w:sz w:val="24"/>
+          <w:szCs w:val="24"/>
+        </w:rPr>
+        <w:t xml:space="preserve"> a random number generator that could be a counter that is connected to the 50MHz clock onboard</w:t>
+      </w:r>
+      <w:r>
+        <w:rPr>
+          <w:rFonts w:ascii="Arial" w:eastAsia="Times New Roman" w:hAnsi="Arial" w:cs="Arial"/>
+          <w:color w:val="2D3B45"/>
+          <w:sz w:val="24"/>
+          <w:szCs w:val="24"/>
+        </w:rPr>
+        <w:t xml:space="preserve">. It will then be displayed to the </w:t>
+      </w:r>
+      <w:r>
+        <w:rPr>
+          <w:rFonts w:ascii="Arial" w:eastAsia="Times New Roman" w:hAnsi="Arial" w:cs="Arial"/>
+          <w:color w:val="2D3B45"/>
+          <w:sz w:val="24"/>
+          <w:szCs w:val="24"/>
+        </w:rPr>
+        <w:t>player through the LED lights by turning them on and off according to the sequence.</w:t>
+      </w:r>
+      <w:r>
+        <w:rPr>
+          <w:rFonts w:ascii="Arial" w:eastAsia="Times New Roman" w:hAnsi="Arial" w:cs="Arial"/>
+          <w:color w:val="2D3B45"/>
+          <w:sz w:val="24"/>
+          <w:szCs w:val="24"/>
+        </w:rPr>
+        <w:t xml:space="preserve"> The user will then input a sequence which will be compared to the </w:t>
+      </w:r>
+      <w:r>
+        <w:rPr>
+          <w:rFonts w:ascii="Arial" w:eastAsia="Times New Roman" w:hAnsi="Arial" w:cs="Arial"/>
+          <w:color w:val="2D3B45"/>
+          <w:sz w:val="24"/>
+          <w:szCs w:val="24"/>
+        </w:rPr>
+        <w:t>original</w:t>
+      </w:r>
+      <w:r>
+        <w:rPr>
+          <w:rFonts w:ascii="Arial" w:eastAsia="Times New Roman" w:hAnsi="Arial" w:cs="Arial"/>
+          <w:color w:val="2D3B45"/>
+          <w:sz w:val="24"/>
+          <w:szCs w:val="24"/>
+        </w:rPr>
+        <w:t xml:space="preserve"> sequence. If after the user has inputted a sequence of length equal to the stored sequence but not matching the stored sequence, the sequence will display again</w:t>
+      </w:r>
+      <w:r>
+        <w:rPr>
+          <w:rFonts w:ascii="Arial" w:eastAsia="Times New Roman" w:hAnsi="Arial" w:cs="Arial"/>
+          <w:color w:val="2D3B45"/>
+          <w:sz w:val="24"/>
+          <w:szCs w:val="24"/>
+        </w:rPr>
+        <w:t>, perhaps up to some number of times equal to the lives that the game has. We may try to incorporate some difficulty setting into the game as well.</w:t>
+      </w:r>
+    </w:p>
+    <w:p>
+      <w:pPr>
+        <w:shd w:val="clear" w:color="auto" w:fill="FFFFFF"/>
+        <w:spacing w:after="0" w:line="240" w:lineRule="auto"/>
+        <w:rPr>
+          <w:rFonts w:ascii="Helvetica" w:eastAsia="Times New Roman" w:hAnsi="Helvetica" w:cs="Helvetica"/>
+          <w:color w:val="2D3B45"/>
+          <w:sz w:val="24"/>
+          <w:szCs w:val="24"/>
+        </w:rPr>
+      </w:pPr>
     </w:p>
     <w:p>
       <w:pPr>
@@ -179,120 +218,51 @@
       </w:pPr>
       <w:r>
         <w:rPr>
-          <w:rFonts w:ascii="Arial" w:eastAsia="Times New Roman" w:hAnsi="Arial" w:cs="Arial"/>
-          <w:color w:val="2D3B45"/>
-          <w:sz w:val="24"/>
-          <w:szCs w:val="24"/>
-        </w:rPr>
-        <w:t>Your Partner's First Name:</w:t>
-      </w:r>
-      <w:r>
-        <w:rPr>
-          <w:rFonts w:ascii="Arial" w:eastAsia="Times New Roman" w:hAnsi="Arial" w:cs="Arial"/>
-          <w:color w:val="2D3B45"/>
-          <w:sz w:val="24"/>
-          <w:szCs w:val="24"/>
-        </w:rPr>
-        <w:t xml:space="preserve"> Gavin</w:t>
-      </w:r>
-    </w:p>
-    <w:p>
-      <w:pPr>
-        <w:shd w:val="clear" w:color="auto" w:fill="FFFFFF"/>
-        <w:spacing w:after="0" w:line="240" w:lineRule="auto"/>
-        <w:rPr>
-          <w:rFonts w:ascii="Helvetica" w:eastAsia="Times New Roman" w:hAnsi="Helvetica" w:cs="Helvetica"/>
-          <w:color w:val="2D3B45"/>
-          <w:sz w:val="24"/>
-          <w:szCs w:val="24"/>
-        </w:rPr>
-      </w:pPr>
-      <w:r>
-        <w:rPr>
-          <w:rFonts w:ascii="Helvetica" w:eastAsia="Times New Roman" w:hAnsi="Helvetica" w:cs="Helvetica"/>
-          <w:color w:val="2D3B45"/>
-          <w:sz w:val="24"/>
-          <w:szCs w:val="24"/>
-        </w:rPr>
-        <w:t>Your Partner's Last Name:</w:t>
-      </w:r>
-      <w:r>
-        <w:rPr>
-          <w:rFonts w:ascii="Helvetica" w:eastAsia="Times New Roman" w:hAnsi="Helvetica" w:cs="Helvetica"/>
-          <w:color w:val="2D3B45"/>
-          <w:sz w:val="24"/>
-          <w:szCs w:val="24"/>
-        </w:rPr>
-        <w:t xml:space="preserve"> Fang</w:t>
-      </w:r>
-    </w:p>
-    <w:p>
-      <w:pPr>
-        <w:shd w:val="clear" w:color="auto" w:fill="FFFFFF"/>
-        <w:spacing w:after="0" w:line="240" w:lineRule="auto"/>
-        <w:rPr>
-          <w:rFonts w:ascii="Helvetica" w:eastAsia="Times New Roman" w:hAnsi="Helvetica" w:cs="Helvetica"/>
-          <w:color w:val="2D3B45"/>
-          <w:sz w:val="24"/>
-          <w:szCs w:val="24"/>
-        </w:rPr>
-      </w:pPr>
-      <w:r>
-        <w:rPr>
-          <w:rFonts w:ascii="Helvetica" w:eastAsia="Times New Roman" w:hAnsi="Helvetica" w:cs="Helvetica"/>
-          <w:color w:val="2D3B45"/>
-          <w:sz w:val="24"/>
-          <w:szCs w:val="24"/>
-        </w:rPr>
-        <w:t>Your Partner's Student Number:</w:t>
-      </w:r>
-      <w:r>
-        <w:rPr>
-          <w:rFonts w:ascii="Helvetica" w:eastAsia="Times New Roman" w:hAnsi="Helvetica" w:cs="Helvetica"/>
-          <w:color w:val="2D3B45"/>
-          <w:sz w:val="24"/>
-          <w:szCs w:val="24"/>
-        </w:rPr>
-        <w:t xml:space="preserve"> </w:t>
-      </w:r>
-      <w:r>
-        <w:rPr>
-          <w:rFonts w:ascii="Helvetica" w:eastAsia="Times New Roman" w:hAnsi="Helvetica" w:cs="Helvetica"/>
-          <w:color w:val="2D3B45"/>
-          <w:sz w:val="24"/>
-          <w:szCs w:val="24"/>
-        </w:rPr>
-        <w:t>1004923595</w:t>
-      </w:r>
-    </w:p>
-    <w:p>
-      <w:pPr>
-        <w:shd w:val="clear" w:color="auto" w:fill="FFFFFF"/>
-        <w:spacing w:after="0" w:line="240" w:lineRule="auto"/>
-        <w:rPr>
-          <w:rFonts w:ascii="Helvetica" w:eastAsia="Times New Roman" w:hAnsi="Helvetica" w:cs="Helvetica"/>
-          <w:color w:val="2D3B45"/>
-          <w:sz w:val="24"/>
-          <w:szCs w:val="24"/>
-        </w:rPr>
-      </w:pPr>
-      <w:r>
-        <w:rPr>
-          <w:rFonts w:ascii="Helvetica" w:eastAsia="Times New Roman" w:hAnsi="Helvetica" w:cs="Helvetica"/>
-          <w:color w:val="2D3B45"/>
-          <w:sz w:val="24"/>
-          <w:szCs w:val="24"/>
-        </w:rPr>
-        <w:t>Your Partner's Email Address:</w:t>
-      </w:r>
-      <w:r>
-        <w:rPr>
-          <w:rFonts w:ascii="Helvetica" w:eastAsia="Times New Roman" w:hAnsi="Helvetica" w:cs="Helvetica"/>
-          <w:color w:val="2D3B45"/>
-          <w:sz w:val="24"/>
-          <w:szCs w:val="24"/>
-        </w:rPr>
-        <w:t xml:space="preserve"> gavin.fang@utoronto.ca</w:t>
+          <w:rFonts w:ascii="Helvetica" w:eastAsia="Times New Roman" w:hAnsi="Helvetica" w:cs="Helvetica"/>
+          <w:color w:val="2D3B45"/>
+          <w:sz w:val="24"/>
+          <w:szCs w:val="24"/>
+        </w:rPr>
+        <w:t>What will you accomplish for the first milestone?</w:t>
+      </w:r>
+    </w:p>
+    <w:p>
+      <w:pPr>
+        <w:shd w:val="clear" w:color="auto" w:fill="FFFFFF"/>
+        <w:spacing w:after="0" w:line="240" w:lineRule="auto"/>
+        <w:rPr>
+          <w:rFonts w:ascii="Helvetica" w:eastAsia="Times New Roman" w:hAnsi="Helvetica" w:cs="Helvetica"/>
+          <w:color w:val="2D3B45"/>
+          <w:sz w:val="24"/>
+          <w:szCs w:val="24"/>
+        </w:rPr>
+      </w:pPr>
+      <w:r>
+        <w:rPr>
+          <w:rFonts w:ascii="Helvetica" w:eastAsia="Times New Roman" w:hAnsi="Helvetica" w:cs="Helvetica"/>
+          <w:color w:val="2D3B45"/>
+          <w:sz w:val="24"/>
+          <w:szCs w:val="24"/>
+        </w:rPr>
+        <w:t>We will c</w:t>
+      </w:r>
+      <w:r>
+        <w:rPr>
+          <w:rFonts w:ascii="Helvetica" w:eastAsia="Times New Roman" w:hAnsi="Helvetica" w:cs="Helvetica"/>
+          <w:color w:val="2D3B45"/>
+          <w:sz w:val="24"/>
+          <w:szCs w:val="24"/>
+        </w:rPr>
+        <w:t>omplete the random sequence generator as well as the storage mechanisms for both the random sequence as well as the user inputted sequence</w:t>
+      </w:r>
+      <w:r>
+        <w:rPr>
+          <w:rFonts w:ascii="Helvetica" w:eastAsia="Times New Roman" w:hAnsi="Helvetica" w:cs="Helvetica"/>
+          <w:color w:val="2D3B45"/>
+          <w:sz w:val="24"/>
+          <w:szCs w:val="24"/>
+        </w:rPr>
+        <w:t>. That means that by the first milestone we should be able to generate a sequence of flashing LED lights to our liking and specification. We should be able to modify the rate at which the LEDs flash, as well as the length of the sequence that is displayed.</w:t>
       </w:r>
     </w:p>
     <w:p>
@@ -349,6 +319,142 @@
         </w:rPr>
       </w:pPr>
       <w:r>
+        <w:rPr>
+          <w:rFonts w:ascii="Helvetica" w:eastAsia="Times New Roman" w:hAnsi="Helvetica" w:cs="Helvetica"/>
+          <w:color w:val="2D3B45"/>
+          <w:sz w:val="24"/>
+          <w:szCs w:val="24"/>
+        </w:rPr>
+        <w:t>What will you accomplish for the second milestone? </w:t>
+      </w:r>
+    </w:p>
+    <w:p>
+      <w:pPr>
+        <w:shd w:val="clear" w:color="auto" w:fill="FFFFFF"/>
+        <w:spacing w:after="0" w:line="240" w:lineRule="auto"/>
+        <w:rPr>
+          <w:rFonts w:ascii="Helvetica" w:eastAsia="Times New Roman" w:hAnsi="Helvetica" w:cs="Helvetica"/>
+          <w:color w:val="2D3B45"/>
+          <w:sz w:val="24"/>
+          <w:szCs w:val="24"/>
+        </w:rPr>
+      </w:pPr>
+      <w:r>
+        <w:rPr>
+          <w:rFonts w:ascii="Helvetica" w:eastAsia="Times New Roman" w:hAnsi="Helvetica" w:cs="Helvetica"/>
+          <w:color w:val="2D3B45"/>
+          <w:sz w:val="24"/>
+          <w:szCs w:val="24"/>
+        </w:rPr>
+        <w:t>We will c</w:t>
+      </w:r>
+      <w:r>
+        <w:rPr>
+          <w:rFonts w:ascii="Helvetica" w:eastAsia="Times New Roman" w:hAnsi="Helvetica" w:cs="Helvetica"/>
+          <w:color w:val="2D3B45"/>
+          <w:sz w:val="24"/>
+          <w:szCs w:val="24"/>
+        </w:rPr>
+        <w:t>omplete the comparison mechanism between the user input and the random sequence. The game should be functional but not complete at this stage.</w:t>
+      </w:r>
+      <w:r>
+        <w:rPr>
+          <w:rFonts w:ascii="Helvetica" w:eastAsia="Times New Roman" w:hAnsi="Helvetica" w:cs="Helvetica"/>
+          <w:color w:val="2D3B45"/>
+          <w:sz w:val="24"/>
+          <w:szCs w:val="24"/>
+        </w:rPr>
+        <w:t xml:space="preserve"> This means that at this point the game should have some way to signal to the user that the correct sequence has been inputted.</w:t>
+      </w:r>
+    </w:p>
+    <w:p>
+      <w:pPr>
+        <w:shd w:val="clear" w:color="auto" w:fill="FFFFFF"/>
+        <w:spacing w:after="0" w:line="240" w:lineRule="auto"/>
+        <w:rPr>
+          <w:rFonts w:ascii="Helvetica" w:eastAsia="Times New Roman" w:hAnsi="Helvetica" w:cs="Helvetica"/>
+          <w:color w:val="2D3B45"/>
+          <w:sz w:val="24"/>
+          <w:szCs w:val="24"/>
+        </w:rPr>
+      </w:pPr>
+      <w:r>
+        <w:rPr>
+          <w:rFonts w:ascii="Helvetica" w:eastAsia="Times New Roman" w:hAnsi="Helvetica" w:cs="Helvetica"/>
+          <w:color w:val="2D3B45"/>
+          <w:sz w:val="24"/>
+          <w:szCs w:val="24"/>
+        </w:rPr>
+        <w:t> </w:t>
+      </w:r>
+    </w:p>
+    <w:p>
+      <w:pPr>
+        <w:shd w:val="clear" w:color="auto" w:fill="FFFFFF"/>
+        <w:spacing w:after="0" w:line="240" w:lineRule="auto"/>
+        <w:rPr>
+          <w:rFonts w:ascii="Helvetica" w:eastAsia="Times New Roman" w:hAnsi="Helvetica" w:cs="Helvetica"/>
+          <w:color w:val="2D3B45"/>
+          <w:sz w:val="24"/>
+          <w:szCs w:val="24"/>
+        </w:rPr>
+      </w:pPr>
+      <w:r>
+        <w:rPr>
+          <w:rFonts w:ascii="Helvetica" w:eastAsia="Times New Roman" w:hAnsi="Helvetica" w:cs="Helvetica"/>
+          <w:color w:val="2D3B45"/>
+          <w:sz w:val="24"/>
+          <w:szCs w:val="24"/>
+        </w:rPr>
+        <w:t> </w:t>
+      </w:r>
+    </w:p>
+    <w:p>
+      <w:pPr>
+        <w:shd w:val="clear" w:color="auto" w:fill="FFFFFF"/>
+        <w:spacing w:after="0" w:line="240" w:lineRule="auto"/>
+        <w:rPr>
+          <w:rFonts w:ascii="Helvetica" w:eastAsia="Times New Roman" w:hAnsi="Helvetica" w:cs="Helvetica"/>
+          <w:color w:val="2D3B45"/>
+          <w:sz w:val="24"/>
+          <w:szCs w:val="24"/>
+        </w:rPr>
+      </w:pPr>
+      <w:r>
+        <w:rPr>
+          <w:rFonts w:ascii="Helvetica" w:eastAsia="Times New Roman" w:hAnsi="Helvetica" w:cs="Helvetica"/>
+          <w:color w:val="2D3B45"/>
+          <w:sz w:val="24"/>
+          <w:szCs w:val="24"/>
+        </w:rPr>
+        <w:t>What will you accomplish for the third milestone? </w:t>
+      </w:r>
+    </w:p>
+    <w:p>
+      <w:pPr>
+        <w:shd w:val="clear" w:color="auto" w:fill="FFFFFF"/>
+        <w:spacing w:after="0" w:line="240" w:lineRule="auto"/>
+        <w:rPr>
+          <w:rFonts w:ascii="Helvetica" w:eastAsia="Times New Roman" w:hAnsi="Helvetica" w:cs="Helvetica"/>
+          <w:color w:val="2D3B45"/>
+          <w:sz w:val="24"/>
+          <w:szCs w:val="24"/>
+        </w:rPr>
+      </w:pPr>
+      <w:r>
+        <w:rPr>
+          <w:rFonts w:ascii="Helvetica" w:eastAsia="Times New Roman" w:hAnsi="Helvetica" w:cs="Helvetica"/>
+          <w:color w:val="2D3B45"/>
+          <w:sz w:val="24"/>
+          <w:szCs w:val="24"/>
+        </w:rPr>
+        <w:t>We will add some form of graphics display or perhaps audio feedback to the game, to indicate when a new game is starting and when one has been won.</w:t>
+      </w:r>
+    </w:p>
+    <w:p>
+      <w:pPr>
+        <w:shd w:val="clear" w:color="auto" w:fill="FFFFFF"/>
+        <w:spacing w:after="0" w:line="240" w:lineRule="auto"/>
         <w:rPr>
           <w:rFonts w:ascii="Helvetica" w:eastAsia="Times New Roman" w:hAnsi="Helvetica" w:cs="Helvetica"/>
           <w:b/>
@@ -357,481 +463,8 @@
           <w:sz w:val="24"/>
           <w:szCs w:val="24"/>
         </w:rPr>
-        <w:t>Project Milestones</w:t>
-      </w:r>
-    </w:p>
-    <w:p>
-      <w:pPr>
-        <w:shd w:val="clear" w:color="auto" w:fill="FFFFFF"/>
-        <w:spacing w:after="0" w:line="240" w:lineRule="auto"/>
-        <w:rPr>
-          <w:rFonts w:ascii="Helvetica" w:eastAsia="Times New Roman" w:hAnsi="Helvetica" w:cs="Helvetica"/>
-          <w:color w:val="2D3B45"/>
-          <w:sz w:val="24"/>
-          <w:szCs w:val="24"/>
-        </w:rPr>
-      </w:pPr>
-      <w:r>
-        <w:rPr>
-          <w:rFonts w:ascii="Helvetica" w:eastAsia="Times New Roman" w:hAnsi="Helvetica" w:cs="Helvetica"/>
-          <w:color w:val="2D3B45"/>
-          <w:sz w:val="24"/>
-          <w:szCs w:val="24"/>
-        </w:rPr>
-        <w:t>What is the title of your project? </w:t>
-      </w:r>
-      <w:r>
-        <w:rPr>
-          <w:rFonts w:ascii="Arial" w:eastAsia="Times New Roman" w:hAnsi="Arial" w:cs="Arial"/>
-          <w:color w:val="2D3B45"/>
-          <w:sz w:val="24"/>
-          <w:szCs w:val="24"/>
-        </w:rPr>
-        <w:t>Switch memory game</w:t>
-      </w:r>
-    </w:p>
-    <w:p>
-      <w:pPr>
-        <w:shd w:val="clear" w:color="auto" w:fill="FFFFFF"/>
-        <w:spacing w:after="0" w:line="240" w:lineRule="auto"/>
-        <w:rPr>
-          <w:rFonts w:ascii="Arial" w:eastAsia="Times New Roman" w:hAnsi="Arial" w:cs="Arial"/>
-          <w:color w:val="2D3B45"/>
-          <w:sz w:val="24"/>
-          <w:szCs w:val="24"/>
-        </w:rPr>
-      </w:pPr>
-      <w:r>
-        <w:rPr>
-          <w:rFonts w:ascii="Arial" w:eastAsia="Times New Roman" w:hAnsi="Arial" w:cs="Arial"/>
-          <w:color w:val="2D3B45"/>
-          <w:sz w:val="24"/>
-          <w:szCs w:val="24"/>
-        </w:rPr>
-        <w:t>Provide a one-paragraph description of your project:</w:t>
-      </w:r>
-    </w:p>
-    <w:p>
-      <w:pPr>
-        <w:shd w:val="clear" w:color="auto" w:fill="FFFFFF"/>
-        <w:spacing w:after="0" w:line="240" w:lineRule="auto"/>
-        <w:rPr>
-          <w:rFonts w:ascii="Arial" w:eastAsia="Times New Roman" w:hAnsi="Arial" w:cs="Arial"/>
-          <w:color w:val="2D3B45"/>
-          <w:sz w:val="24"/>
-          <w:szCs w:val="24"/>
-        </w:rPr>
-      </w:pPr>
-    </w:p>
-    <w:p>
-      <w:pPr>
-        <w:shd w:val="clear" w:color="auto" w:fill="FFFFFF"/>
-        <w:spacing w:after="0" w:line="240" w:lineRule="auto"/>
-        <w:rPr>
-          <w:rFonts w:ascii="Arial" w:eastAsia="Times New Roman" w:hAnsi="Arial" w:cs="Arial"/>
-          <w:color w:val="2D3B45"/>
-          <w:sz w:val="24"/>
-          <w:szCs w:val="24"/>
-        </w:rPr>
-      </w:pPr>
-      <w:r>
-        <w:rPr>
-          <w:rFonts w:ascii="Arial" w:eastAsia="Times New Roman" w:hAnsi="Arial" w:cs="Arial"/>
-          <w:color w:val="2D3B45"/>
-          <w:sz w:val="24"/>
-          <w:szCs w:val="24"/>
-        </w:rPr>
-        <w:t>For our project, we would like to implement a game where a random sequence is displayed to the user and the user must remember and reinput the same sequence. The sequence will be generated using</w:t>
-      </w:r>
-      <w:r>
-        <w:rPr>
-          <w:rFonts w:ascii="Arial" w:eastAsia="Times New Roman" w:hAnsi="Arial" w:cs="Arial"/>
-          <w:color w:val="2D3B45"/>
-          <w:sz w:val="24"/>
-          <w:szCs w:val="24"/>
-        </w:rPr>
-        <w:t xml:space="preserve"> a random number generator that could be a counter that is connected to the 50MHz clock onboard</w:t>
-      </w:r>
-      <w:r>
-        <w:rPr>
-          <w:rFonts w:ascii="Arial" w:eastAsia="Times New Roman" w:hAnsi="Arial" w:cs="Arial"/>
-          <w:color w:val="2D3B45"/>
-          <w:sz w:val="24"/>
-          <w:szCs w:val="24"/>
-        </w:rPr>
-        <w:t xml:space="preserve">. It will then be displayed to the </w:t>
-      </w:r>
-      <w:r>
-        <w:rPr>
-          <w:rFonts w:ascii="Arial" w:eastAsia="Times New Roman" w:hAnsi="Arial" w:cs="Arial"/>
-          <w:color w:val="2D3B45"/>
-          <w:sz w:val="24"/>
-          <w:szCs w:val="24"/>
-        </w:rPr>
-        <w:t>player through the LED lights by turning them on and off according to the sequence.</w:t>
-      </w:r>
-      <w:r>
-        <w:rPr>
-          <w:rFonts w:ascii="Arial" w:eastAsia="Times New Roman" w:hAnsi="Arial" w:cs="Arial"/>
-          <w:color w:val="2D3B45"/>
-          <w:sz w:val="24"/>
-          <w:szCs w:val="24"/>
-        </w:rPr>
-        <w:t xml:space="preserve"> The user will then input a sequence which will be compared to the </w:t>
-      </w:r>
-      <w:r>
-        <w:rPr>
-          <w:rFonts w:ascii="Arial" w:eastAsia="Times New Roman" w:hAnsi="Arial" w:cs="Arial"/>
-          <w:color w:val="2D3B45"/>
-          <w:sz w:val="24"/>
-          <w:szCs w:val="24"/>
-        </w:rPr>
-        <w:t>original</w:t>
-      </w:r>
-      <w:r>
-        <w:rPr>
-          <w:rFonts w:ascii="Arial" w:eastAsia="Times New Roman" w:hAnsi="Arial" w:cs="Arial"/>
-          <w:color w:val="2D3B45"/>
-          <w:sz w:val="24"/>
-          <w:szCs w:val="24"/>
-        </w:rPr>
-        <w:t xml:space="preserve"> sequence. If after the user has inputted a sequence of length equal to the stored sequence but not matching the stored sequence, the sequence will display again</w:t>
-      </w:r>
-      <w:r>
-        <w:rPr>
-          <w:rFonts w:ascii="Arial" w:eastAsia="Times New Roman" w:hAnsi="Arial" w:cs="Arial"/>
-          <w:color w:val="2D3B45"/>
-          <w:sz w:val="24"/>
-          <w:szCs w:val="24"/>
-        </w:rPr>
-        <w:t>, perhaps up to some number of times equal to the lives that the game has. We may try to incorporate some difficulty setting into the game as well.</w:t>
-      </w:r>
-    </w:p>
-    <w:p>
-      <w:pPr>
-        <w:shd w:val="clear" w:color="auto" w:fill="FFFFFF"/>
-        <w:spacing w:after="0" w:line="240" w:lineRule="auto"/>
-        <w:rPr>
-          <w:rFonts w:ascii="Helvetica" w:eastAsia="Times New Roman" w:hAnsi="Helvetica" w:cs="Helvetica"/>
-          <w:color w:val="2D3B45"/>
-          <w:sz w:val="24"/>
-          <w:szCs w:val="24"/>
-        </w:rPr>
-      </w:pPr>
-    </w:p>
-    <w:p>
-      <w:pPr>
-        <w:shd w:val="clear" w:color="auto" w:fill="FFFFFF"/>
-        <w:spacing w:after="0" w:line="240" w:lineRule="auto"/>
-        <w:rPr>
-          <w:rFonts w:ascii="Helvetica" w:eastAsia="Times New Roman" w:hAnsi="Helvetica" w:cs="Helvetica"/>
-          <w:color w:val="2D3B45"/>
-          <w:sz w:val="24"/>
-          <w:szCs w:val="24"/>
-        </w:rPr>
-      </w:pPr>
-      <w:r>
-        <w:rPr>
-          <w:rFonts w:ascii="Helvetica" w:eastAsia="Times New Roman" w:hAnsi="Helvetica" w:cs="Helvetica"/>
-          <w:color w:val="2D3B45"/>
-          <w:sz w:val="24"/>
-          <w:szCs w:val="24"/>
-        </w:rPr>
-        <w:t> </w:t>
-      </w:r>
-    </w:p>
-    <w:p>
-      <w:pPr>
-        <w:shd w:val="clear" w:color="auto" w:fill="FFFFFF"/>
-        <w:spacing w:after="0" w:line="240" w:lineRule="auto"/>
-        <w:rPr>
-          <w:rFonts w:ascii="Helvetica" w:eastAsia="Times New Roman" w:hAnsi="Helvetica" w:cs="Helvetica"/>
-          <w:color w:val="2D3B45"/>
-          <w:sz w:val="24"/>
-          <w:szCs w:val="24"/>
-        </w:rPr>
-      </w:pPr>
-      <w:r>
-        <w:rPr>
-          <w:rFonts w:ascii="Helvetica" w:eastAsia="Times New Roman" w:hAnsi="Helvetica" w:cs="Helvetica"/>
-          <w:color w:val="2D3B45"/>
-          <w:sz w:val="24"/>
-          <w:szCs w:val="24"/>
-        </w:rPr>
-        <w:t>What will you accomplish for the first milestone?</w:t>
-      </w:r>
-    </w:p>
-    <w:p>
-      <w:pPr>
-        <w:shd w:val="clear" w:color="auto" w:fill="FFFFFF"/>
-        <w:spacing w:after="0" w:line="240" w:lineRule="auto"/>
-        <w:rPr>
-          <w:rFonts w:ascii="Helvetica" w:eastAsia="Times New Roman" w:hAnsi="Helvetica" w:cs="Helvetica"/>
-          <w:color w:val="2D3B45"/>
-          <w:sz w:val="24"/>
-          <w:szCs w:val="24"/>
-        </w:rPr>
-      </w:pPr>
-      <w:r>
-        <w:rPr>
-          <w:rFonts w:ascii="Helvetica" w:eastAsia="Times New Roman" w:hAnsi="Helvetica" w:cs="Helvetica"/>
-          <w:color w:val="2D3B45"/>
-          <w:sz w:val="24"/>
-          <w:szCs w:val="24"/>
-        </w:rPr>
-        <w:t>We will c</w:t>
-      </w:r>
-      <w:r>
-        <w:rPr>
-          <w:rFonts w:ascii="Helvetica" w:eastAsia="Times New Roman" w:hAnsi="Helvetica" w:cs="Helvetica"/>
-          <w:color w:val="2D3B45"/>
-          <w:sz w:val="24"/>
-          <w:szCs w:val="24"/>
-        </w:rPr>
-        <w:t>omplete the random sequence generator as well as the storage mechanisms for both the random sequence as well as the user inputted sequence</w:t>
-      </w:r>
-      <w:r>
-        <w:rPr>
-          <w:rFonts w:ascii="Helvetica" w:eastAsia="Times New Roman" w:hAnsi="Helvetica" w:cs="Helvetica"/>
-          <w:color w:val="2D3B45"/>
-          <w:sz w:val="24"/>
-          <w:szCs w:val="24"/>
-        </w:rPr>
-        <w:t>. That means that by the first milestone we should be able to generate a sequence of flashing LED lights to our liking and specification. We should be able to modify the rate at which the LEDs flash, as well as the length of the sequence that is displayed.</w:t>
-      </w:r>
-    </w:p>
-    <w:p>
-      <w:pPr>
-        <w:shd w:val="clear" w:color="auto" w:fill="FFFFFF"/>
-        <w:spacing w:after="0" w:line="240" w:lineRule="auto"/>
-        <w:rPr>
-          <w:rFonts w:ascii="Helvetica" w:eastAsia="Times New Roman" w:hAnsi="Helvetica" w:cs="Helvetica"/>
-          <w:color w:val="2D3B45"/>
-          <w:sz w:val="24"/>
-          <w:szCs w:val="24"/>
-        </w:rPr>
-      </w:pPr>
-      <w:r>
-        <w:rPr>
-          <w:rFonts w:ascii="Helvetica" w:eastAsia="Times New Roman" w:hAnsi="Helvetica" w:cs="Helvetica"/>
-          <w:color w:val="2D3B45"/>
-          <w:sz w:val="24"/>
-          <w:szCs w:val="24"/>
-        </w:rPr>
-        <w:t> </w:t>
-      </w:r>
-    </w:p>
-    <w:p>
-      <w:pPr>
-        <w:shd w:val="clear" w:color="auto" w:fill="FFFFFF"/>
-        <w:spacing w:after="0" w:line="240" w:lineRule="auto"/>
-        <w:rPr>
-          <w:rFonts w:ascii="Helvetica" w:eastAsia="Times New Roman" w:hAnsi="Helvetica" w:cs="Helvetica"/>
-          <w:color w:val="2D3B45"/>
-          <w:sz w:val="24"/>
-          <w:szCs w:val="24"/>
-        </w:rPr>
-      </w:pPr>
-      <w:r>
-        <w:rPr>
-          <w:rFonts w:ascii="Helvetica" w:eastAsia="Times New Roman" w:hAnsi="Helvetica" w:cs="Helvetica"/>
-          <w:color w:val="2D3B45"/>
-          <w:sz w:val="24"/>
-          <w:szCs w:val="24"/>
-        </w:rPr>
-        <w:t> </w:t>
-      </w:r>
-    </w:p>
-    <w:p>
-      <w:pPr>
-        <w:shd w:val="clear" w:color="auto" w:fill="FFFFFF"/>
-        <w:spacing w:after="0" w:line="240" w:lineRule="auto"/>
-        <w:rPr>
-          <w:rFonts w:ascii="Helvetica" w:eastAsia="Times New Roman" w:hAnsi="Helvetica" w:cs="Helvetica"/>
-          <w:color w:val="2D3B45"/>
-          <w:sz w:val="24"/>
-          <w:szCs w:val="24"/>
-        </w:rPr>
-      </w:pPr>
-      <w:r>
-        <w:rPr>
-          <w:rFonts w:ascii="Helvetica" w:eastAsia="Times New Roman" w:hAnsi="Helvetica" w:cs="Helvetica"/>
-          <w:color w:val="2D3B45"/>
-          <w:sz w:val="24"/>
-          <w:szCs w:val="24"/>
-        </w:rPr>
-        <w:t>What will you accomplish for the second milestone? </w:t>
-      </w:r>
-    </w:p>
-    <w:p>
-      <w:pPr>
-        <w:shd w:val="clear" w:color="auto" w:fill="FFFFFF"/>
-        <w:spacing w:after="0" w:line="240" w:lineRule="auto"/>
-        <w:rPr>
-          <w:rFonts w:ascii="Helvetica" w:eastAsia="Times New Roman" w:hAnsi="Helvetica" w:cs="Helvetica"/>
-          <w:color w:val="2D3B45"/>
-          <w:sz w:val="24"/>
-          <w:szCs w:val="24"/>
-        </w:rPr>
-      </w:pPr>
-      <w:r>
-        <w:rPr>
-          <w:rFonts w:ascii="Helvetica" w:eastAsia="Times New Roman" w:hAnsi="Helvetica" w:cs="Helvetica"/>
-          <w:color w:val="2D3B45"/>
-          <w:sz w:val="24"/>
-          <w:szCs w:val="24"/>
-        </w:rPr>
-        <w:t>We will c</w:t>
-      </w:r>
-      <w:r>
-        <w:rPr>
-          <w:rFonts w:ascii="Helvetica" w:eastAsia="Times New Roman" w:hAnsi="Helvetica" w:cs="Helvetica"/>
-          <w:color w:val="2D3B45"/>
-          <w:sz w:val="24"/>
-          <w:szCs w:val="24"/>
-        </w:rPr>
-        <w:t>omplete the comparison mechanism between the user input and the random sequence. The game should be functional but not complete at this stage.</w:t>
-      </w:r>
-      <w:r>
-        <w:rPr>
-          <w:rFonts w:ascii="Helvetica" w:eastAsia="Times New Roman" w:hAnsi="Helvetica" w:cs="Helvetica"/>
-          <w:color w:val="2D3B45"/>
-          <w:sz w:val="24"/>
-          <w:szCs w:val="24"/>
-        </w:rPr>
-        <w:t xml:space="preserve"> This means that at this point the game should have some way to signal to the user that the correct sequence has been inputted.</w:t>
-      </w:r>
-    </w:p>
-    <w:p>
-      <w:pPr>
-        <w:shd w:val="clear" w:color="auto" w:fill="FFFFFF"/>
-        <w:spacing w:after="0" w:line="240" w:lineRule="auto"/>
-        <w:rPr>
-          <w:rFonts w:ascii="Helvetica" w:eastAsia="Times New Roman" w:hAnsi="Helvetica" w:cs="Helvetica"/>
-          <w:color w:val="2D3B45"/>
-          <w:sz w:val="24"/>
-          <w:szCs w:val="24"/>
-        </w:rPr>
-      </w:pPr>
-      <w:r>
-        <w:rPr>
-          <w:rFonts w:ascii="Helvetica" w:eastAsia="Times New Roman" w:hAnsi="Helvetica" w:cs="Helvetica"/>
-          <w:color w:val="2D3B45"/>
-          <w:sz w:val="24"/>
-          <w:szCs w:val="24"/>
-        </w:rPr>
-        <w:t> </w:t>
-      </w:r>
-    </w:p>
-    <w:p>
-      <w:pPr>
-        <w:shd w:val="clear" w:color="auto" w:fill="FFFFFF"/>
-        <w:spacing w:after="0" w:line="240" w:lineRule="auto"/>
-        <w:rPr>
-          <w:rFonts w:ascii="Helvetica" w:eastAsia="Times New Roman" w:hAnsi="Helvetica" w:cs="Helvetica"/>
-          <w:color w:val="2D3B45"/>
-          <w:sz w:val="24"/>
-          <w:szCs w:val="24"/>
-        </w:rPr>
-      </w:pPr>
-      <w:r>
-        <w:rPr>
-          <w:rFonts w:ascii="Helvetica" w:eastAsia="Times New Roman" w:hAnsi="Helvetica" w:cs="Helvetica"/>
-          <w:color w:val="2D3B45"/>
-          <w:sz w:val="24"/>
-          <w:szCs w:val="24"/>
-        </w:rPr>
-        <w:t> </w:t>
-      </w:r>
-    </w:p>
-    <w:p>
-      <w:pPr>
-        <w:shd w:val="clear" w:color="auto" w:fill="FFFFFF"/>
-        <w:spacing w:after="0" w:line="240" w:lineRule="auto"/>
-        <w:rPr>
-          <w:rFonts w:ascii="Helvetica" w:eastAsia="Times New Roman" w:hAnsi="Helvetica" w:cs="Helvetica"/>
-          <w:color w:val="2D3B45"/>
-          <w:sz w:val="24"/>
-          <w:szCs w:val="24"/>
-        </w:rPr>
-      </w:pPr>
-      <w:r>
-        <w:rPr>
-          <w:rFonts w:ascii="Helvetica" w:eastAsia="Times New Roman" w:hAnsi="Helvetica" w:cs="Helvetica"/>
-          <w:color w:val="2D3B45"/>
-          <w:sz w:val="24"/>
-          <w:szCs w:val="24"/>
-        </w:rPr>
-        <w:t>What will you accomplish for the third milestone? </w:t>
-      </w:r>
-    </w:p>
-    <w:p>
-      <w:pPr>
-        <w:shd w:val="clear" w:color="auto" w:fill="FFFFFF"/>
-        <w:spacing w:after="0" w:line="240" w:lineRule="auto"/>
-        <w:rPr>
-          <w:rFonts w:ascii="Helvetica" w:eastAsia="Times New Roman" w:hAnsi="Helvetica" w:cs="Helvetica"/>
-          <w:color w:val="2D3B45"/>
-          <w:sz w:val="24"/>
-          <w:szCs w:val="24"/>
-        </w:rPr>
-      </w:pPr>
-      <w:r>
-        <w:rPr>
-          <w:rFonts w:ascii="Helvetica" w:eastAsia="Times New Roman" w:hAnsi="Helvetica" w:cs="Helvetica"/>
-          <w:color w:val="2D3B45"/>
-          <w:sz w:val="24"/>
-          <w:szCs w:val="24"/>
-        </w:rPr>
-        <w:t>We will add some form of graphics display or perhaps audio feedback to the game, to indicate when a new game is starting and when one has been won.</w:t>
-      </w:r>
-    </w:p>
-    <w:p>
-      <w:pPr>
-        <w:shd w:val="clear" w:color="auto" w:fill="FFFFFF"/>
-        <w:spacing w:after="0" w:line="240" w:lineRule="auto"/>
-        <w:rPr>
-          <w:rFonts w:ascii="Helvetica" w:eastAsia="Times New Roman" w:hAnsi="Helvetica" w:cs="Helvetica"/>
-          <w:color w:val="2D3B45"/>
-          <w:sz w:val="24"/>
-          <w:szCs w:val="24"/>
-        </w:rPr>
-      </w:pPr>
-      <w:r>
-        <w:rPr>
-          <w:rFonts w:ascii="Helvetica" w:eastAsia="Times New Roman" w:hAnsi="Helvetica" w:cs="Helvetica"/>
-          <w:color w:val="2D3B45"/>
-          <w:sz w:val="24"/>
-          <w:szCs w:val="24"/>
-        </w:rPr>
-        <w:t> </w:t>
-      </w:r>
-    </w:p>
-    <w:p>
-      <w:pPr>
-        <w:shd w:val="clear" w:color="auto" w:fill="FFFFFF"/>
-        <w:spacing w:after="0" w:line="240" w:lineRule="auto"/>
-        <w:rPr>
-          <w:rFonts w:ascii="Helvetica" w:eastAsia="Times New Roman" w:hAnsi="Helvetica" w:cs="Helvetica"/>
-          <w:color w:val="2D3B45"/>
-          <w:sz w:val="24"/>
-          <w:szCs w:val="24"/>
-        </w:rPr>
-      </w:pPr>
-      <w:r>
-        <w:rPr>
-          <w:rFonts w:ascii="Helvetica" w:eastAsia="Times New Roman" w:hAnsi="Helvetica" w:cs="Helvetica"/>
-          <w:color w:val="2D3B45"/>
-          <w:sz w:val="24"/>
-          <w:szCs w:val="24"/>
-        </w:rPr>
-        <w:t> </w:t>
-      </w:r>
-    </w:p>
-    <w:p>
-      <w:pPr>
-        <w:shd w:val="clear" w:color="auto" w:fill="FFFFFF"/>
-        <w:spacing w:after="0" w:line="240" w:lineRule="auto"/>
+      </w:pPr>
+      <w:r>
         <w:rPr>
           <w:rFonts w:ascii="Helvetica" w:eastAsia="Times New Roman" w:hAnsi="Helvetica" w:cs="Helvetica"/>
           <w:b/>
@@ -840,6 +473,19 @@
           <w:sz w:val="24"/>
           <w:szCs w:val="24"/>
         </w:rPr>
+        <w:br w:type="page"/>
+      </w:r>
+    </w:p>
+    <w:p>
+      <w:pPr>
+        <w:shd w:val="clear" w:color="auto" w:fill="FFFFFF"/>
+        <w:spacing w:after="0" w:line="240" w:lineRule="auto"/>
+        <w:rPr>
+          <w:rFonts w:ascii="Helvetica" w:eastAsia="Times New Roman" w:hAnsi="Helvetica" w:cs="Helvetica"/>
+          <w:color w:val="2D3B45"/>
+          <w:sz w:val="24"/>
+          <w:szCs w:val="24"/>
+        </w:rPr>
       </w:pPr>
       <w:r>
         <w:rPr>
@@ -850,29 +496,6 @@
           <w:sz w:val="24"/>
           <w:szCs w:val="24"/>
         </w:rPr>
-        <w:br w:type="page"/>
-      </w:r>
-    </w:p>
-    <w:p>
-      <w:pPr>
-        <w:shd w:val="clear" w:color="auto" w:fill="FFFFFF"/>
-        <w:spacing w:after="0" w:line="240" w:lineRule="auto"/>
-        <w:rPr>
-          <w:rFonts w:ascii="Helvetica" w:eastAsia="Times New Roman" w:hAnsi="Helvetica" w:cs="Helvetica"/>
-          <w:color w:val="2D3B45"/>
-          <w:sz w:val="24"/>
-          <w:szCs w:val="24"/>
-        </w:rPr>
-      </w:pPr>
-      <w:r>
-        <w:rPr>
-          <w:rFonts w:ascii="Helvetica" w:eastAsia="Times New Roman" w:hAnsi="Helvetica" w:cs="Helvetica"/>
-          <w:b/>
-          <w:bCs/>
-          <w:color w:val="2D3B45"/>
-          <w:sz w:val="24"/>
-          <w:szCs w:val="24"/>
-        </w:rPr>
         <w:lastRenderedPageBreak/>
         <w:t>Project Motivations</w:t>
       </w:r>
@@ -1125,6 +748,64 @@
           <w:szCs w:val="24"/>
         </w:rPr>
         <w:t xml:space="preserve"> quite amazing what humans have accomplished.</w:t>
+      </w:r>
+    </w:p>
+    <w:p>
+      <w:pPr>
+        <w:shd w:val="clear" w:color="auto" w:fill="FFFFFF"/>
+        <w:spacing w:after="0" w:line="240" w:lineRule="auto"/>
+        <w:rPr>
+          <w:rFonts w:ascii="Helvetica" w:eastAsia="Times New Roman" w:hAnsi="Helvetica" w:cs="Helvetica"/>
+          <w:color w:val="2D3B45"/>
+          <w:sz w:val="24"/>
+          <w:szCs w:val="24"/>
+        </w:rPr>
+      </w:pPr>
+    </w:p>
+    <w:p>
+      <w:pPr>
+        <w:shd w:val="clear" w:color="auto" w:fill="FFFFFF"/>
+        <w:spacing w:after="0" w:line="240" w:lineRule="auto"/>
+        <w:rPr>
+          <w:rFonts w:ascii="Helvetica" w:eastAsia="Times New Roman" w:hAnsi="Helvetica" w:cs="Helvetica"/>
+          <w:color w:val="2D3B45"/>
+          <w:sz w:val="24"/>
+          <w:szCs w:val="24"/>
+        </w:rPr>
+      </w:pPr>
+    </w:p>
+    <w:p>
+      <w:pPr>
+        <w:pStyle w:val="Heading1"/>
+        <w:spacing w:before="0" w:beforeAutospacing="0" w:after="0" w:afterAutospacing="0"/>
+        <w:textAlignment w:val="baseline"/>
+        <w:rPr>
+          <w:rFonts w:ascii="Helvetica" w:hAnsi="Helvetica" w:cs="Helvetica"/>
+          <w:color w:val="000000"/>
+          <w:sz w:val="42"/>
+          <w:szCs w:val="42"/>
+        </w:rPr>
+      </w:pPr>
+      <w:r>
+        <w:rPr>
+          <w:rFonts w:ascii="Helvetica" w:hAnsi="Helvetica" w:cs="Helvetica"/>
+          <w:color w:val="2D3B45"/>
+          <w:sz w:val="24"/>
+          <w:szCs w:val="24"/>
+        </w:rPr>
+        <w:t xml:space="preserve">Because of COVID-19, this project can fuck off </w:t>
+      </w:r>
+      <w:r>
+        <w:rPr>
+          <w:rFonts w:ascii="Segoe UI Emoji" w:hAnsi="Segoe UI Emoji" w:cs="Helvetica"/>
+          <w:b w:val="0"/>
+          <w:bCs w:val="0"/>
+          <w:color w:val="000000"/>
+          <w:sz w:val="42"/>
+          <w:szCs w:val="42"/>
+          <w:bdr w:val="none" w:sz="0" w:space="0" w:color="auto" w:frame="1"/>
+        </w:rPr>
+        <w:t>🖕</w:t>
       </w:r>
       <w:bookmarkStart w:id="0" w:name="_GoBack"/>
       <w:bookmarkEnd w:id="0"/>
@@ -1539,6 +1220,26 @@
     <w:name w:val="Normal"/>
     <w:qFormat/>
   </w:style>
+  <w:style w:type="paragraph" w:styleId="Heading1">
+    <w:name w:val="heading 1"/>
+    <w:basedOn w:val="Normal"/>
+    <w:link w:val="Heading1Char"/>
+    <w:uiPriority w:val="9"/>
+    <w:qFormat/>
+    <w:rsid w:val="002C6908"/>
+    <w:pPr>
+      <w:spacing w:before="100" w:beforeAutospacing="1" w:after="100" w:afterAutospacing="1" w:line="240" w:lineRule="auto"/>
+      <w:outlineLvl w:val="0"/>
+    </w:pPr>
+    <w:rPr>
+      <w:rFonts w:ascii="Times New Roman" w:eastAsia="Times New Roman" w:hAnsi="Times New Roman" w:cs="Times New Roman"/>
+      <w:b/>
+      <w:bCs/>
+      <w:kern w:val="36"/>
+      <w:sz w:val="48"/>
+      <w:szCs w:val="48"/>
+    </w:rPr>
+  </w:style>
   <w:style w:type="character" w:default="1" w:styleId="DefaultParagraphFont">
     <w:name w:val="Default Paragraph Font"/>
     <w:uiPriority w:val="1"/>
@@ -1581,6 +1282,26 @@
     <w:name w:val="freebirdformviewerviewitemsitemrequiredasterisk"/>
     <w:basedOn w:val="DefaultParagraphFont"/>
     <w:rsid w:val="009030C0"/>
+  </w:style>
+  <w:style w:type="character" w:customStyle="1" w:styleId="Heading1Char">
+    <w:name w:val="Heading 1 Char"/>
+    <w:basedOn w:val="DefaultParagraphFont"/>
+    <w:link w:val="Heading1"/>
+    <w:uiPriority w:val="9"/>
+    <w:rsid w:val="002C6908"/>
+    <w:rPr>
+      <w:rFonts w:ascii="Times New Roman" w:eastAsia="Times New Roman" w:hAnsi="Times New Roman" w:cs="Times New Roman"/>
+      <w:b/>
+      <w:bCs/>
+      <w:kern w:val="36"/>
+      <w:sz w:val="48"/>
+      <w:szCs w:val="48"/>
+    </w:rPr>
+  </w:style>
+  <w:style w:type="character" w:customStyle="1" w:styleId="emoji">
+    <w:name w:val="emoji"/>
+    <w:basedOn w:val="DefaultParagraphFont"/>
+    <w:rsid w:val="002C6908"/>
   </w:style>
 </w:styles>
 </file>

</xml_diff>

<commit_message>
add project pdf, give credit where due :)
</commit_message>
<xml_diff>
--- a/final_project/csc258_project_proposal.docx
+++ b/final_project/csc258_project_proposal.docx
@@ -739,6 +739,8 @@
         </w:rPr>
         <w:t>it’s</w:t>
       </w:r>
+      <w:bookmarkStart w:id="0" w:name="_GoBack"/>
+      <w:bookmarkEnd w:id="0"/>
       <w:proofErr w:type="gramEnd"/>
       <w:r>
         <w:rPr>
@@ -789,11 +791,30 @@
       <w:r>
         <w:rPr>
           <w:rFonts w:ascii="Helvetica" w:hAnsi="Helvetica" w:cs="Helvetica"/>
-          <w:color w:val="2D3B45"/>
-          <w:sz w:val="24"/>
-          <w:szCs w:val="24"/>
-        </w:rPr>
-        <w:t xml:space="preserve">Because of COVID-19, this project can fuck off </w:t>
+          <w:strike/>
+          <w:color w:val="2D3B45"/>
+          <w:sz w:val="24"/>
+          <w:szCs w:val="24"/>
+        </w:rPr>
+        <w:t>Because of</w:t>
+      </w:r>
+      <w:r>
+        <w:rPr>
+          <w:rFonts w:ascii="Helvetica" w:hAnsi="Helvetica" w:cs="Helvetica"/>
+          <w:color w:val="2D3B45"/>
+          <w:sz w:val="24"/>
+          <w:szCs w:val="24"/>
+        </w:rPr>
+        <w:t xml:space="preserve"> Thanks to</w:t>
+      </w:r>
+      <w:r>
+        <w:rPr>
+          <w:rFonts w:ascii="Helvetica" w:hAnsi="Helvetica" w:cs="Helvetica"/>
+          <w:color w:val="2D3B45"/>
+          <w:sz w:val="24"/>
+          <w:szCs w:val="24"/>
+        </w:rPr>
+        <w:t xml:space="preserve"> COVID-19, this project can fuck off </w:t>
       </w:r>
       <w:r>
         <w:rPr>
@@ -807,8 +828,6 @@
         </w:rPr>
         <w:t>🖕</w:t>
       </w:r>
-      <w:bookmarkStart w:id="0" w:name="_GoBack"/>
-      <w:bookmarkEnd w:id="0"/>
     </w:p>
     <w:sectPr>
       <w:pgSz w:w="11906" w:h="16838"/>

</xml_diff>